<commit_message>
preprocessing section of report
</commit_message>
<xml_diff>
--- a/Results/NN_Model Report.docx
+++ b/Results/NN_Model Report.docx
@@ -108,11 +108,15 @@
         <w:spacing w:before="100" w:beforeAutospacing="1" w:after="100" w:afterAutospacing="1"/>
         <w:rPr>
           <w:rFonts w:ascii="Times New Roman" w:eastAsia="Times New Roman" w:hAnsi="Times New Roman" w:cs="Times New Roman"/>
-        </w:rPr>
-      </w:pPr>
-      <w:r>
-        <w:rPr>
-          <w:rFonts w:ascii="Times New Roman" w:eastAsia="Times New Roman" w:hAnsi="Times New Roman" w:cs="Times New Roman"/>
+          <w:i/>
+          <w:iCs/>
+        </w:rPr>
+      </w:pPr>
+      <w:r>
+        <w:rPr>
+          <w:rFonts w:ascii="Times New Roman" w:eastAsia="Times New Roman" w:hAnsi="Times New Roman" w:cs="Times New Roman"/>
+          <w:i/>
+          <w:iCs/>
         </w:rPr>
         <w:t xml:space="preserve">Data Preprocessing </w:t>
       </w:r>
@@ -138,7 +142,7 @@
     <w:p>
       <w:pPr>
         <w:numPr>
-          <w:ilvl w:val="1"/>
+          <w:ilvl w:val="2"/>
           <w:numId w:val="2"/>
         </w:numPr>
         <w:spacing w:before="100" w:beforeAutospacing="1" w:after="100" w:afterAutospacing="1"/>
@@ -150,7 +154,21 @@
         <w:rPr>
           <w:rFonts w:ascii="Times New Roman" w:eastAsia="Times New Roman" w:hAnsi="Times New Roman" w:cs="Times New Roman"/>
         </w:rPr>
-        <w:t>What variable(s) are considered to be the features for your model?</w:t>
+        <w:t xml:space="preserve">Variables that lead to giving us our desired output – “IS SUCCESSFUL” column which is listed as “y” in the </w:t>
+      </w:r>
+      <w:proofErr w:type="spellStart"/>
+      <w:r>
+        <w:rPr>
+          <w:rFonts w:ascii="Times New Roman" w:eastAsia="Times New Roman" w:hAnsi="Times New Roman" w:cs="Times New Roman"/>
+        </w:rPr>
+        <w:t>jupyter</w:t>
+      </w:r>
+      <w:proofErr w:type="spellEnd"/>
+      <w:r>
+        <w:rPr>
+          <w:rFonts w:ascii="Times New Roman" w:eastAsia="Times New Roman" w:hAnsi="Times New Roman" w:cs="Times New Roman"/>
+        </w:rPr>
+        <w:t xml:space="preserve"> notebook</w:t>
       </w:r>
     </w:p>
     <w:p>
@@ -168,8 +186,178 @@
         <w:rPr>
           <w:rFonts w:ascii="Times New Roman" w:eastAsia="Times New Roman" w:hAnsi="Times New Roman" w:cs="Times New Roman"/>
         </w:rPr>
+        <w:t>What variable(s) are considered to be the features for your model?</w:t>
+      </w:r>
+    </w:p>
+    <w:p>
+      <w:pPr>
+        <w:numPr>
+          <w:ilvl w:val="2"/>
+          <w:numId w:val="2"/>
+        </w:numPr>
+        <w:spacing w:before="100" w:beforeAutospacing="1" w:after="100" w:afterAutospacing="1"/>
+        <w:rPr>
+          <w:rFonts w:ascii="Times New Roman" w:eastAsia="Times New Roman" w:hAnsi="Times New Roman" w:cs="Times New Roman"/>
+        </w:rPr>
+      </w:pPr>
+      <w:r>
+        <w:rPr>
+          <w:rFonts w:ascii="Times New Roman" w:eastAsia="Times New Roman" w:hAnsi="Times New Roman" w:cs="Times New Roman"/>
+        </w:rPr>
+        <w:t>Input features</w:t>
+      </w:r>
+      <w:r>
+        <w:rPr>
+          <w:rFonts w:ascii="Times New Roman" w:eastAsia="Times New Roman" w:hAnsi="Times New Roman" w:cs="Times New Roman"/>
+        </w:rPr>
+        <w:t xml:space="preserve"> – all columns once we transformed them from non-numerical values</w:t>
+      </w:r>
+    </w:p>
+    <w:p>
+      <w:pPr>
+        <w:spacing w:before="100" w:beforeAutospacing="1" w:after="100" w:afterAutospacing="1"/>
+        <w:rPr>
+          <w:rFonts w:ascii="Times New Roman" w:eastAsia="Times New Roman" w:hAnsi="Times New Roman" w:cs="Times New Roman"/>
+        </w:rPr>
+      </w:pPr>
+      <w:r>
+        <w:rPr>
+          <w:rFonts w:ascii="Times New Roman" w:eastAsia="Times New Roman" w:hAnsi="Times New Roman" w:cs="Times New Roman"/>
+        </w:rPr>
+        <w:drawing>
+          <wp:inline distT="0" distB="0" distL="0" distR="0" wp14:anchorId="5E7B96FE" wp14:editId="6942F54E">
+            <wp:extent cx="5943600" cy="1179830"/>
+            <wp:effectExtent l="0" t="0" r="0" b="1270"/>
+            <wp:docPr id="1" name="Picture 1" descr="Text&#10;&#10;Description automatically generated"/>
+            <wp:cNvGraphicFramePr>
+              <a:graphicFrameLocks xmlns:a="http://schemas.openxmlformats.org/drawingml/2006/main" noChangeAspect="1"/>
+            </wp:cNvGraphicFramePr>
+            <a:graphic xmlns:a="http://schemas.openxmlformats.org/drawingml/2006/main">
+              <a:graphicData uri="http://schemas.openxmlformats.org/drawingml/2006/picture">
+                <pic:pic xmlns:pic="http://schemas.openxmlformats.org/drawingml/2006/picture">
+                  <pic:nvPicPr>
+                    <pic:cNvPr id="1" name="Picture 1" descr="Text&#10;&#10;Description automatically generated"/>
+                    <pic:cNvPicPr/>
+                  </pic:nvPicPr>
+                  <pic:blipFill>
+                    <a:blip r:embed="rId7"/>
+                    <a:stretch>
+                      <a:fillRect/>
+                    </a:stretch>
+                  </pic:blipFill>
+                  <pic:spPr>
+                    <a:xfrm>
+                      <a:off x="0" y="0"/>
+                      <a:ext cx="5943600" cy="1179830"/>
+                    </a:xfrm>
+                    <a:prstGeom prst="rect">
+                      <a:avLst/>
+                    </a:prstGeom>
+                  </pic:spPr>
+                </pic:pic>
+              </a:graphicData>
+            </a:graphic>
+          </wp:inline>
+        </w:drawing>
+      </w:r>
+    </w:p>
+    <w:p>
+      <w:pPr>
+        <w:numPr>
+          <w:ilvl w:val="1"/>
+          <w:numId w:val="2"/>
+        </w:numPr>
+        <w:spacing w:before="100" w:beforeAutospacing="1" w:after="100" w:afterAutospacing="1"/>
+        <w:rPr>
+          <w:rFonts w:ascii="Times New Roman" w:eastAsia="Times New Roman" w:hAnsi="Times New Roman" w:cs="Times New Roman"/>
+        </w:rPr>
+      </w:pPr>
+      <w:r>
+        <w:rPr>
+          <w:rFonts w:ascii="Times New Roman" w:eastAsia="Times New Roman" w:hAnsi="Times New Roman" w:cs="Times New Roman"/>
+        </w:rPr>
         <w:t>What variable(s) are neither targets nor features, and should be removed from the input data?</w:t>
       </w:r>
+      <w:r>
+        <w:rPr>
+          <w:rFonts w:ascii="Times New Roman" w:eastAsia="Times New Roman" w:hAnsi="Times New Roman" w:cs="Times New Roman"/>
+        </w:rPr>
+        <w:t xml:space="preserve"> </w:t>
+      </w:r>
+    </w:p>
+    <w:p>
+      <w:pPr>
+        <w:numPr>
+          <w:ilvl w:val="2"/>
+          <w:numId w:val="2"/>
+        </w:numPr>
+        <w:spacing w:before="100" w:beforeAutospacing="1" w:after="100" w:afterAutospacing="1"/>
+        <w:rPr>
+          <w:rFonts w:ascii="Times New Roman" w:eastAsia="Times New Roman" w:hAnsi="Times New Roman" w:cs="Times New Roman"/>
+        </w:rPr>
+      </w:pPr>
+      <w:r>
+        <w:rPr>
+          <w:rFonts w:ascii="Times New Roman" w:eastAsia="Times New Roman" w:hAnsi="Times New Roman" w:cs="Times New Roman"/>
+        </w:rPr>
+        <w:t>The non-beneficial columns – “Name” and “EIN”. Both were dropped from the data set</w:t>
+      </w:r>
+    </w:p>
+    <w:p>
+      <w:pPr>
+        <w:spacing w:before="100" w:beforeAutospacing="1" w:after="100" w:afterAutospacing="1"/>
+        <w:rPr>
+          <w:rFonts w:ascii="Times New Roman" w:eastAsia="Times New Roman" w:hAnsi="Times New Roman" w:cs="Times New Roman"/>
+        </w:rPr>
+      </w:pPr>
+      <w:r>
+        <w:rPr>
+          <w:rFonts w:ascii="Times New Roman" w:eastAsia="Times New Roman" w:hAnsi="Times New Roman" w:cs="Times New Roman"/>
+        </w:rPr>
+        <w:drawing>
+          <wp:inline distT="0" distB="0" distL="0" distR="0" wp14:anchorId="6AD39FCF" wp14:editId="77E7D015">
+            <wp:extent cx="5943600" cy="545465"/>
+            <wp:effectExtent l="0" t="0" r="0" b="635"/>
+            <wp:docPr id="2" name="Picture 2"/>
+            <wp:cNvGraphicFramePr>
+              <a:graphicFrameLocks xmlns:a="http://schemas.openxmlformats.org/drawingml/2006/main" noChangeAspect="1"/>
+            </wp:cNvGraphicFramePr>
+            <a:graphic xmlns:a="http://schemas.openxmlformats.org/drawingml/2006/main">
+              <a:graphicData uri="http://schemas.openxmlformats.org/drawingml/2006/picture">
+                <pic:pic xmlns:pic="http://schemas.openxmlformats.org/drawingml/2006/picture">
+                  <pic:nvPicPr>
+                    <pic:cNvPr id="1" name=""/>
+                    <pic:cNvPicPr/>
+                  </pic:nvPicPr>
+                  <pic:blipFill>
+                    <a:blip r:embed="rId8"/>
+                    <a:stretch>
+                      <a:fillRect/>
+                    </a:stretch>
+                  </pic:blipFill>
+                  <pic:spPr>
+                    <a:xfrm>
+                      <a:off x="0" y="0"/>
+                      <a:ext cx="5943600" cy="545465"/>
+                    </a:xfrm>
+                    <a:prstGeom prst="rect">
+                      <a:avLst/>
+                    </a:prstGeom>
+                  </pic:spPr>
+                </pic:pic>
+              </a:graphicData>
+            </a:graphic>
+          </wp:inline>
+        </w:drawing>
+      </w:r>
+    </w:p>
+    <w:p>
+      <w:pPr>
+        <w:spacing w:before="100" w:beforeAutospacing="1" w:after="100" w:afterAutospacing="1"/>
+        <w:rPr>
+          <w:rFonts w:ascii="Times New Roman" w:eastAsia="Times New Roman" w:hAnsi="Times New Roman" w:cs="Times New Roman"/>
+        </w:rPr>
+      </w:pPr>
     </w:p>
     <w:p>
       <w:pPr>
@@ -180,11 +368,15 @@
         <w:spacing w:before="100" w:beforeAutospacing="1" w:after="100" w:afterAutospacing="1"/>
         <w:rPr>
           <w:rFonts w:ascii="Times New Roman" w:eastAsia="Times New Roman" w:hAnsi="Times New Roman" w:cs="Times New Roman"/>
-        </w:rPr>
-      </w:pPr>
-      <w:r>
-        <w:rPr>
-          <w:rFonts w:ascii="Times New Roman" w:eastAsia="Times New Roman" w:hAnsi="Times New Roman" w:cs="Times New Roman"/>
+          <w:i/>
+          <w:iCs/>
+        </w:rPr>
+      </w:pPr>
+      <w:r>
+        <w:rPr>
+          <w:rFonts w:ascii="Times New Roman" w:eastAsia="Times New Roman" w:hAnsi="Times New Roman" w:cs="Times New Roman"/>
+          <w:i/>
+          <w:iCs/>
         </w:rPr>
         <w:t xml:space="preserve">Compiling, Training, and Evaluating the Model </w:t>
       </w:r>
@@ -260,6 +452,7 @@
           <w:b/>
           <w:bCs/>
         </w:rPr>
+        <w:lastRenderedPageBreak/>
         <w:t>Summary</w:t>
       </w:r>
       <w:r>
@@ -290,7 +483,7 @@
       </w:pPr>
     </w:p>
     <w:sectPr>
-      <w:headerReference w:type="default" r:id="rId7"/>
+      <w:headerReference w:type="default" r:id="rId9"/>
       <w:pgSz w:w="12240" w:h="15840"/>
       <w:pgMar w:top="1440" w:right="1440" w:bottom="1440" w:left="1440" w:header="720" w:footer="720" w:gutter="0"/>
       <w:cols w:space="720"/>
@@ -607,9 +800,9 @@
       <w:lvlJc w:val="left"/>
       <w:pPr>
         <w:tabs>
-          <w:tab w:val="num" w:pos="720"/>
-        </w:tabs>
-        <w:ind w:left="720" w:hanging="360"/>
+          <w:tab w:val="num" w:pos="1080"/>
+        </w:tabs>
+        <w:ind w:left="1080" w:hanging="360"/>
       </w:pPr>
       <w:rPr>
         <w:rFonts w:ascii="Symbol" w:hAnsi="Symbol" w:hint="default"/>
@@ -623,25 +816,25 @@
       <w:lvlJc w:val="left"/>
       <w:pPr>
         <w:tabs>
-          <w:tab w:val="num" w:pos="1440"/>
-        </w:tabs>
-        <w:ind w:left="1440" w:hanging="360"/>
+          <w:tab w:val="num" w:pos="1800"/>
+        </w:tabs>
+        <w:ind w:left="1800" w:hanging="360"/>
       </w:pPr>
       <w:rPr>
         <w:rFonts w:ascii="Courier New" w:hAnsi="Courier New" w:hint="default"/>
         <w:sz w:val="20"/>
       </w:rPr>
     </w:lvl>
-    <w:lvl w:ilvl="2" w:tentative="1">
+    <w:lvl w:ilvl="2">
       <w:start w:val="1"/>
       <w:numFmt w:val="bullet"/>
       <w:lvlText w:val=""/>
       <w:lvlJc w:val="left"/>
       <w:pPr>
         <w:tabs>
-          <w:tab w:val="num" w:pos="2160"/>
-        </w:tabs>
-        <w:ind w:left="2160" w:hanging="360"/>
+          <w:tab w:val="num" w:pos="2520"/>
+        </w:tabs>
+        <w:ind w:left="2520" w:hanging="360"/>
       </w:pPr>
       <w:rPr>
         <w:rFonts w:ascii="Wingdings" w:hAnsi="Wingdings" w:hint="default"/>
@@ -655,9 +848,9 @@
       <w:lvlJc w:val="left"/>
       <w:pPr>
         <w:tabs>
-          <w:tab w:val="num" w:pos="2880"/>
-        </w:tabs>
-        <w:ind w:left="2880" w:hanging="360"/>
+          <w:tab w:val="num" w:pos="3240"/>
+        </w:tabs>
+        <w:ind w:left="3240" w:hanging="360"/>
       </w:pPr>
       <w:rPr>
         <w:rFonts w:ascii="Wingdings" w:hAnsi="Wingdings" w:hint="default"/>
@@ -671,9 +864,9 @@
       <w:lvlJc w:val="left"/>
       <w:pPr>
         <w:tabs>
-          <w:tab w:val="num" w:pos="3600"/>
-        </w:tabs>
-        <w:ind w:left="3600" w:hanging="360"/>
+          <w:tab w:val="num" w:pos="3960"/>
+        </w:tabs>
+        <w:ind w:left="3960" w:hanging="360"/>
       </w:pPr>
       <w:rPr>
         <w:rFonts w:ascii="Wingdings" w:hAnsi="Wingdings" w:hint="default"/>
@@ -687,9 +880,9 @@
       <w:lvlJc w:val="left"/>
       <w:pPr>
         <w:tabs>
-          <w:tab w:val="num" w:pos="4320"/>
-        </w:tabs>
-        <w:ind w:left="4320" w:hanging="360"/>
+          <w:tab w:val="num" w:pos="4680"/>
+        </w:tabs>
+        <w:ind w:left="4680" w:hanging="360"/>
       </w:pPr>
       <w:rPr>
         <w:rFonts w:ascii="Wingdings" w:hAnsi="Wingdings" w:hint="default"/>
@@ -703,9 +896,9 @@
       <w:lvlJc w:val="left"/>
       <w:pPr>
         <w:tabs>
-          <w:tab w:val="num" w:pos="5040"/>
-        </w:tabs>
-        <w:ind w:left="5040" w:hanging="360"/>
+          <w:tab w:val="num" w:pos="5400"/>
+        </w:tabs>
+        <w:ind w:left="5400" w:hanging="360"/>
       </w:pPr>
       <w:rPr>
         <w:rFonts w:ascii="Wingdings" w:hAnsi="Wingdings" w:hint="default"/>
@@ -719,9 +912,9 @@
       <w:lvlJc w:val="left"/>
       <w:pPr>
         <w:tabs>
-          <w:tab w:val="num" w:pos="5760"/>
-        </w:tabs>
-        <w:ind w:left="5760" w:hanging="360"/>
+          <w:tab w:val="num" w:pos="6120"/>
+        </w:tabs>
+        <w:ind w:left="6120" w:hanging="360"/>
       </w:pPr>
       <w:rPr>
         <w:rFonts w:ascii="Wingdings" w:hAnsi="Wingdings" w:hint="default"/>
@@ -735,9 +928,9 @@
       <w:lvlJc w:val="left"/>
       <w:pPr>
         <w:tabs>
-          <w:tab w:val="num" w:pos="6480"/>
-        </w:tabs>
-        <w:ind w:left="6480" w:hanging="360"/>
+          <w:tab w:val="num" w:pos="6840"/>
+        </w:tabs>
+        <w:ind w:left="6840" w:hanging="360"/>
       </w:pPr>
       <w:rPr>
         <w:rFonts w:ascii="Wingdings" w:hAnsi="Wingdings" w:hint="default"/>

</xml_diff>